<commit_message>
changed usability test paperwork
</commit_message>
<xml_diff>
--- a/CSSE371 Usability Test User Data.docx
+++ b/CSSE371 Usability Test User Data.docx
@@ -33,7 +33,6 @@
     </w:p>
     <w:p>
       <w:pPr>
-        <w:jc w:val="center"/>
         <w:rPr>
           <w:rFonts w:ascii="Times New Roman" w:hAnsi="Times New Roman" w:cs="Times New Roman"/>
           <w:sz w:val="24"/>
@@ -51,27 +50,24 @@
     </w:p>
     <w:p>
       <w:pPr>
-        <w:jc w:val="center"/>
-        <w:rPr>
-          <w:rFonts w:ascii="Times New Roman" w:hAnsi="Times New Roman" w:cs="Times New Roman"/>
-          <w:sz w:val="24"/>
-          <w:szCs w:val="24"/>
-        </w:rPr>
-      </w:pPr>
-    </w:p>
-    <w:p>
-      <w:pPr>
-        <w:jc w:val="center"/>
-        <w:rPr>
-          <w:rFonts w:ascii="Times New Roman" w:hAnsi="Times New Roman" w:cs="Times New Roman"/>
-          <w:sz w:val="24"/>
-          <w:szCs w:val="24"/>
-        </w:rPr>
-      </w:pPr>
-    </w:p>
-    <w:p>
-      <w:pPr>
-        <w:jc w:val="center"/>
+        <w:rPr>
+          <w:rFonts w:ascii="Times New Roman" w:hAnsi="Times New Roman" w:cs="Times New Roman"/>
+          <w:sz w:val="24"/>
+          <w:szCs w:val="24"/>
+        </w:rPr>
+      </w:pPr>
+    </w:p>
+    <w:p>
+      <w:pPr>
+        <w:rPr>
+          <w:rFonts w:ascii="Times New Roman" w:hAnsi="Times New Roman" w:cs="Times New Roman"/>
+          <w:sz w:val="24"/>
+          <w:szCs w:val="24"/>
+        </w:rPr>
+      </w:pPr>
+    </w:p>
+    <w:p>
+      <w:pPr>
         <w:rPr>
           <w:rFonts w:ascii="Times New Roman" w:hAnsi="Times New Roman" w:cs="Times New Roman"/>
           <w:sz w:val="24"/>
@@ -86,29 +82,29 @@
         </w:rPr>
         <w:t>What is your grade?</w:t>
       </w:r>
-    </w:p>
-    <w:p>
-      <w:pPr>
-        <w:jc w:val="center"/>
-        <w:rPr>
-          <w:rFonts w:ascii="Times New Roman" w:hAnsi="Times New Roman" w:cs="Times New Roman"/>
-          <w:sz w:val="24"/>
-          <w:szCs w:val="24"/>
-        </w:rPr>
-      </w:pPr>
-    </w:p>
-    <w:p>
-      <w:pPr>
-        <w:rPr>
-          <w:rFonts w:ascii="Times New Roman" w:hAnsi="Times New Roman" w:cs="Times New Roman"/>
-          <w:sz w:val="24"/>
-          <w:szCs w:val="24"/>
-        </w:rPr>
-      </w:pPr>
-    </w:p>
-    <w:p>
-      <w:pPr>
-        <w:jc w:val="center"/>
+      <w:bookmarkStart w:id="0" w:name="_GoBack"/>
+      <w:bookmarkEnd w:id="0"/>
+    </w:p>
+    <w:p>
+      <w:pPr>
+        <w:rPr>
+          <w:rFonts w:ascii="Times New Roman" w:hAnsi="Times New Roman" w:cs="Times New Roman"/>
+          <w:sz w:val="24"/>
+          <w:szCs w:val="24"/>
+        </w:rPr>
+      </w:pPr>
+    </w:p>
+    <w:p>
+      <w:pPr>
+        <w:rPr>
+          <w:rFonts w:ascii="Times New Roman" w:hAnsi="Times New Roman" w:cs="Times New Roman"/>
+          <w:sz w:val="24"/>
+          <w:szCs w:val="24"/>
+        </w:rPr>
+      </w:pPr>
+    </w:p>
+    <w:p>
+      <w:pPr>
         <w:rPr>
           <w:rFonts w:ascii="Times New Roman" w:hAnsi="Times New Roman" w:cs="Times New Roman"/>
           <w:sz w:val="24"/>
@@ -126,27 +122,24 @@
     </w:p>
     <w:p>
       <w:pPr>
-        <w:jc w:val="center"/>
-        <w:rPr>
-          <w:rFonts w:ascii="Times New Roman" w:hAnsi="Times New Roman" w:cs="Times New Roman"/>
-          <w:sz w:val="24"/>
-          <w:szCs w:val="24"/>
-        </w:rPr>
-      </w:pPr>
-    </w:p>
-    <w:p>
-      <w:pPr>
-        <w:jc w:val="center"/>
-        <w:rPr>
-          <w:rFonts w:ascii="Times New Roman" w:hAnsi="Times New Roman" w:cs="Times New Roman"/>
-          <w:sz w:val="24"/>
-          <w:szCs w:val="24"/>
-        </w:rPr>
-      </w:pPr>
-    </w:p>
-    <w:p>
-      <w:pPr>
-        <w:jc w:val="center"/>
+        <w:rPr>
+          <w:rFonts w:ascii="Times New Roman" w:hAnsi="Times New Roman" w:cs="Times New Roman"/>
+          <w:sz w:val="24"/>
+          <w:szCs w:val="24"/>
+        </w:rPr>
+      </w:pPr>
+    </w:p>
+    <w:p>
+      <w:pPr>
+        <w:rPr>
+          <w:rFonts w:ascii="Times New Roman" w:hAnsi="Times New Roman" w:cs="Times New Roman"/>
+          <w:sz w:val="24"/>
+          <w:szCs w:val="24"/>
+        </w:rPr>
+      </w:pPr>
+    </w:p>
+    <w:p>
+      <w:pPr>
         <w:rPr>
           <w:rFonts w:ascii="Times New Roman" w:hAnsi="Times New Roman" w:cs="Times New Roman"/>
           <w:sz w:val="24"/>
@@ -171,8 +164,6 @@
           <w:szCs w:val="24"/>
         </w:rPr>
       </w:pPr>
-      <w:bookmarkStart w:id="0" w:name="_GoBack"/>
-      <w:bookmarkEnd w:id="0"/>
     </w:p>
     <w:sectPr>
       <w:pgSz w:w="12240" w:h="15840"/>
@@ -605,6 +596,36 @@
     <w:semiHidden/>
     <w:unhideWhenUsed/>
   </w:style>
+  <w:style w:type="paragraph" w:styleId="BalloonText">
+    <w:name w:val="Balloon Text"/>
+    <w:basedOn w:val="Normal"/>
+    <w:link w:val="BalloonTextChar"/>
+    <w:uiPriority w:val="99"/>
+    <w:semiHidden/>
+    <w:unhideWhenUsed/>
+    <w:rsid w:val="00E449A3"/>
+    <w:pPr>
+      <w:spacing w:after="0" w:line="240" w:lineRule="auto"/>
+    </w:pPr>
+    <w:rPr>
+      <w:rFonts w:ascii="Segoe UI" w:hAnsi="Segoe UI" w:cs="Segoe UI"/>
+      <w:sz w:val="18"/>
+      <w:szCs w:val="18"/>
+    </w:rPr>
+  </w:style>
+  <w:style w:type="character" w:customStyle="1" w:styleId="BalloonTextChar">
+    <w:name w:val="Balloon Text Char"/>
+    <w:basedOn w:val="DefaultParagraphFont"/>
+    <w:link w:val="BalloonText"/>
+    <w:uiPriority w:val="99"/>
+    <w:semiHidden/>
+    <w:rsid w:val="00E449A3"/>
+    <w:rPr>
+      <w:rFonts w:ascii="Segoe UI" w:hAnsi="Segoe UI" w:cs="Segoe UI"/>
+      <w:sz w:val="18"/>
+      <w:szCs w:val="18"/>
+    </w:rPr>
+  </w:style>
 </w:styles>
 </file>
 

</xml_diff>